<commit_message>
renew Something about GitHub 2
</commit_message>
<xml_diff>
--- a/git_doc/Something about GitHub 2.docx
+++ b/git_doc/Something about GitHub 2.docx
@@ -599,108 +599,63 @@
           <w:noProof/>
         </w:rPr>
       </w:pPr>
-      <w:r>
-        <w:rPr>
-          <w:rStyle w:val="a5"/>
-          <w:noProof/>
-        </w:rPr>
-        <w:fldChar w:fldCharType="begin"/>
-      </w:r>
-      <w:r>
-        <w:rPr>
-          <w:rStyle w:val="a5"/>
-          <w:noProof/>
-        </w:rPr>
-        <w:instrText xml:space="preserve"> </w:instrText>
-      </w:r>
-      <w:r>
-        <w:rPr>
-          <w:noProof/>
-        </w:rPr>
-        <w:instrText>HYPERLINK \l "_Toc311716697"</w:instrText>
-      </w:r>
-      <w:r>
-        <w:rPr>
-          <w:rStyle w:val="a5"/>
-          <w:noProof/>
-        </w:rPr>
-        <w:instrText xml:space="preserve"> </w:instrText>
-      </w:r>
-      <w:r>
-        <w:rPr>
-          <w:rStyle w:val="a5"/>
-          <w:noProof/>
-        </w:rPr>
-      </w:r>
-      <w:r>
-        <w:rPr>
-          <w:rStyle w:val="a5"/>
-          <w:noProof/>
-        </w:rPr>
-        <w:fldChar w:fldCharType="separate"/>
-      </w:r>
-      <w:r>
-        <w:rPr>
-          <w:rStyle w:val="a5"/>
-          <w:noProof/>
-        </w:rPr>
-        <w:t>Git fetch</w:t>
-      </w:r>
-      <w:r>
-        <w:rPr>
-          <w:noProof/>
-          <w:webHidden/>
-        </w:rPr>
-        <w:tab/>
-      </w:r>
-      <w:r>
-        <w:rPr>
-          <w:noProof/>
-          <w:webHidden/>
-        </w:rPr>
-        <w:fldChar w:fldCharType="begin"/>
-      </w:r>
-      <w:r>
-        <w:rPr>
-          <w:noProof/>
-          <w:webHidden/>
-        </w:rPr>
-        <w:instrText xml:space="preserve"> PAGEREF _Toc311716697 \h </w:instrText>
-      </w:r>
-      <w:r>
-        <w:rPr>
-          <w:noProof/>
-          <w:webHidden/>
-        </w:rPr>
-      </w:r>
-      <w:r>
-        <w:rPr>
-          <w:noProof/>
-          <w:webHidden/>
-        </w:rPr>
-        <w:fldChar w:fldCharType="separate"/>
-      </w:r>
-      <w:r>
-        <w:rPr>
-          <w:noProof/>
-          <w:webHidden/>
-        </w:rPr>
-        <w:t>8</w:t>
-      </w:r>
-      <w:r>
-        <w:rPr>
-          <w:noProof/>
-          <w:webHidden/>
-        </w:rPr>
-        <w:fldChar w:fldCharType="end"/>
-      </w:r>
-      <w:r>
-        <w:rPr>
-          <w:rStyle w:val="a5"/>
-          <w:noProof/>
-        </w:rPr>
-        <w:fldChar w:fldCharType="end"/>
-      </w:r>
+      <w:hyperlink w:anchor="_Toc311716697" w:history="1">
+        <w:r>
+          <w:rPr>
+            <w:rStyle w:val="a5"/>
+            <w:noProof/>
+          </w:rPr>
+          <w:t>Git fetch</w:t>
+        </w:r>
+        <w:r>
+          <w:rPr>
+            <w:noProof/>
+            <w:webHidden/>
+          </w:rPr>
+          <w:tab/>
+        </w:r>
+        <w:r>
+          <w:rPr>
+            <w:noProof/>
+            <w:webHidden/>
+          </w:rPr>
+          <w:fldChar w:fldCharType="begin"/>
+        </w:r>
+        <w:r>
+          <w:rPr>
+            <w:noProof/>
+            <w:webHidden/>
+          </w:rPr>
+          <w:instrText xml:space="preserve"> PAGEREF _Toc311716697 \h </w:instrText>
+        </w:r>
+        <w:r>
+          <w:rPr>
+            <w:noProof/>
+            <w:webHidden/>
+          </w:rPr>
+        </w:r>
+        <w:r>
+          <w:rPr>
+            <w:noProof/>
+            <w:webHidden/>
+          </w:rPr>
+          <w:fldChar w:fldCharType="separate"/>
+        </w:r>
+        <w:r>
+          <w:rPr>
+            <w:noProof/>
+            <w:webHidden/>
+          </w:rPr>
+          <w:t>8</w:t>
+        </w:r>
+        <w:r>
+          <w:rPr>
+            <w:noProof/>
+            <w:webHidden/>
+          </w:rPr>
+          <w:fldChar w:fldCharType="end"/>
+        </w:r>
+      </w:hyperlink>
     </w:p>
     <w:p>
       <w:pPr>
@@ -712,108 +667,63 @@
           <w:noProof/>
         </w:rPr>
       </w:pPr>
-      <w:r>
-        <w:rPr>
-          <w:rStyle w:val="a5"/>
-          <w:noProof/>
-        </w:rPr>
-        <w:fldChar w:fldCharType="begin"/>
-      </w:r>
-      <w:r>
-        <w:rPr>
-          <w:rStyle w:val="a5"/>
-          <w:noProof/>
-        </w:rPr>
-        <w:instrText xml:space="preserve"> </w:instrText>
-      </w:r>
-      <w:r>
-        <w:rPr>
-          <w:noProof/>
-        </w:rPr>
-        <w:instrText>HYPERLINK \l "_Toc311716698"</w:instrText>
-      </w:r>
-      <w:r>
-        <w:rPr>
-          <w:rStyle w:val="a5"/>
-          <w:noProof/>
-        </w:rPr>
-        <w:instrText xml:space="preserve"> </w:instrText>
-      </w:r>
-      <w:r>
-        <w:rPr>
-          <w:rStyle w:val="a5"/>
-          <w:noProof/>
-        </w:rPr>
-      </w:r>
-      <w:r>
-        <w:rPr>
-          <w:rStyle w:val="a5"/>
-          <w:noProof/>
-        </w:rPr>
-        <w:fldChar w:fldCharType="separate"/>
-      </w:r>
-      <w:r>
-        <w:rPr>
-          <w:rStyle w:val="a5"/>
-          <w:noProof/>
-        </w:rPr>
-        <w:t>Git remote</w:t>
-      </w:r>
-      <w:r>
-        <w:rPr>
-          <w:noProof/>
-          <w:webHidden/>
-        </w:rPr>
-        <w:tab/>
-      </w:r>
-      <w:r>
-        <w:rPr>
-          <w:noProof/>
-          <w:webHidden/>
-        </w:rPr>
-        <w:fldChar w:fldCharType="begin"/>
-      </w:r>
-      <w:r>
-        <w:rPr>
-          <w:noProof/>
-          <w:webHidden/>
-        </w:rPr>
-        <w:instrText xml:space="preserve"> PAGEREF _Toc311716698 \h </w:instrText>
-      </w:r>
-      <w:r>
-        <w:rPr>
-          <w:noProof/>
-          <w:webHidden/>
-        </w:rPr>
-      </w:r>
-      <w:r>
-        <w:rPr>
-          <w:noProof/>
-          <w:webHidden/>
-        </w:rPr>
-        <w:fldChar w:fldCharType="separate"/>
-      </w:r>
-      <w:r>
-        <w:rPr>
-          <w:noProof/>
-          <w:webHidden/>
-        </w:rPr>
-        <w:t>8</w:t>
-      </w:r>
-      <w:r>
-        <w:rPr>
-          <w:noProof/>
-          <w:webHidden/>
-        </w:rPr>
-        <w:fldChar w:fldCharType="end"/>
-      </w:r>
-      <w:r>
-        <w:rPr>
-          <w:rStyle w:val="a5"/>
-          <w:noProof/>
-        </w:rPr>
-        <w:fldChar w:fldCharType="end"/>
-      </w:r>
+      <w:hyperlink w:anchor="_Toc311716698" w:history="1">
+        <w:r>
+          <w:rPr>
+            <w:rStyle w:val="a5"/>
+            <w:noProof/>
+          </w:rPr>
+          <w:t>Git remote</w:t>
+        </w:r>
+        <w:r>
+          <w:rPr>
+            <w:noProof/>
+            <w:webHidden/>
+          </w:rPr>
+          <w:tab/>
+        </w:r>
+        <w:r>
+          <w:rPr>
+            <w:noProof/>
+            <w:webHidden/>
+          </w:rPr>
+          <w:fldChar w:fldCharType="begin"/>
+        </w:r>
+        <w:r>
+          <w:rPr>
+            <w:noProof/>
+            <w:webHidden/>
+          </w:rPr>
+          <w:instrText xml:space="preserve"> PAGEREF _Toc311716698 \h </w:instrText>
+        </w:r>
+        <w:r>
+          <w:rPr>
+            <w:noProof/>
+            <w:webHidden/>
+          </w:rPr>
+        </w:r>
+        <w:r>
+          <w:rPr>
+            <w:noProof/>
+            <w:webHidden/>
+          </w:rPr>
+          <w:fldChar w:fldCharType="separate"/>
+        </w:r>
+        <w:r>
+          <w:rPr>
+            <w:noProof/>
+            <w:webHidden/>
+          </w:rPr>
+          <w:t>8</w:t>
+        </w:r>
+        <w:r>
+          <w:rPr>
+            <w:noProof/>
+            <w:webHidden/>
+          </w:rPr>
+          <w:fldChar w:fldCharType="end"/>
+        </w:r>
+      </w:hyperlink>
     </w:p>
     <w:p>
       <w:pPr>
@@ -825,108 +735,63 @@
           <w:noProof/>
         </w:rPr>
       </w:pPr>
-      <w:r>
-        <w:rPr>
-          <w:rStyle w:val="a5"/>
-          <w:noProof/>
-        </w:rPr>
-        <w:fldChar w:fldCharType="begin"/>
-      </w:r>
-      <w:r>
-        <w:rPr>
-          <w:rStyle w:val="a5"/>
-          <w:noProof/>
-        </w:rPr>
-        <w:instrText xml:space="preserve"> </w:instrText>
-      </w:r>
-      <w:r>
-        <w:rPr>
-          <w:noProof/>
-        </w:rPr>
-        <w:instrText>HYPERLINK \l "_Toc311716699"</w:instrText>
-      </w:r>
-      <w:r>
-        <w:rPr>
-          <w:rStyle w:val="a5"/>
-          <w:noProof/>
-        </w:rPr>
-        <w:instrText xml:space="preserve"> </w:instrText>
-      </w:r>
-      <w:r>
-        <w:rPr>
-          <w:rStyle w:val="a5"/>
-          <w:noProof/>
-        </w:rPr>
-      </w:r>
-      <w:r>
-        <w:rPr>
-          <w:rStyle w:val="a5"/>
-          <w:noProof/>
-        </w:rPr>
-        <w:fldChar w:fldCharType="separate"/>
-      </w:r>
-      <w:r>
-        <w:rPr>
-          <w:rStyle w:val="a5"/>
-          <w:noProof/>
-        </w:rPr>
-        <w:t>Local VS remote branches</w:t>
-      </w:r>
-      <w:r>
-        <w:rPr>
-          <w:noProof/>
-          <w:webHidden/>
-        </w:rPr>
-        <w:tab/>
-      </w:r>
-      <w:r>
-        <w:rPr>
-          <w:noProof/>
-          <w:webHidden/>
-        </w:rPr>
-        <w:fldChar w:fldCharType="begin"/>
-      </w:r>
-      <w:r>
-        <w:rPr>
-          <w:noProof/>
-          <w:webHidden/>
-        </w:rPr>
-        <w:instrText xml:space="preserve"> PAGEREF _Toc311716699 \h </w:instrText>
-      </w:r>
-      <w:r>
-        <w:rPr>
-          <w:noProof/>
-          <w:webHidden/>
-        </w:rPr>
-      </w:r>
-      <w:r>
-        <w:rPr>
-          <w:noProof/>
-          <w:webHidden/>
-        </w:rPr>
-        <w:fldChar w:fldCharType="separate"/>
-      </w:r>
-      <w:r>
-        <w:rPr>
-          <w:noProof/>
-          <w:webHidden/>
-        </w:rPr>
-        <w:t>9</w:t>
-      </w:r>
-      <w:r>
-        <w:rPr>
-          <w:noProof/>
-          <w:webHidden/>
-        </w:rPr>
-        <w:fldChar w:fldCharType="end"/>
-      </w:r>
-      <w:r>
-        <w:rPr>
-          <w:rStyle w:val="a5"/>
-          <w:noProof/>
-        </w:rPr>
-        <w:fldChar w:fldCharType="end"/>
-      </w:r>
+      <w:hyperlink w:anchor="_Toc311716699" w:history="1">
+        <w:r>
+          <w:rPr>
+            <w:rStyle w:val="a5"/>
+            <w:noProof/>
+          </w:rPr>
+          <w:t>Local VS remote branches</w:t>
+        </w:r>
+        <w:r>
+          <w:rPr>
+            <w:noProof/>
+            <w:webHidden/>
+          </w:rPr>
+          <w:tab/>
+        </w:r>
+        <w:r>
+          <w:rPr>
+            <w:noProof/>
+            <w:webHidden/>
+          </w:rPr>
+          <w:fldChar w:fldCharType="begin"/>
+        </w:r>
+        <w:r>
+          <w:rPr>
+            <w:noProof/>
+            <w:webHidden/>
+          </w:rPr>
+          <w:instrText xml:space="preserve"> PAGEREF _Toc311716699 \h </w:instrText>
+        </w:r>
+        <w:r>
+          <w:rPr>
+            <w:noProof/>
+            <w:webHidden/>
+          </w:rPr>
+        </w:r>
+        <w:r>
+          <w:rPr>
+            <w:noProof/>
+            <w:webHidden/>
+          </w:rPr>
+          <w:fldChar w:fldCharType="separate"/>
+        </w:r>
+        <w:r>
+          <w:rPr>
+            <w:noProof/>
+            <w:webHidden/>
+          </w:rPr>
+          <w:t>9</w:t>
+        </w:r>
+        <w:r>
+          <w:rPr>
+            <w:noProof/>
+            <w:webHidden/>
+          </w:rPr>
+          <w:fldChar w:fldCharType="end"/>
+        </w:r>
+      </w:hyperlink>
     </w:p>
     <w:p>
       <w:r>
@@ -1064,18 +929,16 @@
         </w:rPr>
         <w:t>的使用方法。</w:t>
       </w:r>
-      <w:bookmarkStart w:id="2" w:name="_GoBack"/>
+    </w:p>
+    <w:p>
+      <w:pPr>
+        <w:pStyle w:val="2"/>
+      </w:pPr>
+      <w:bookmarkStart w:id="2" w:name="_Toc311716691"/>
+      <w:r>
+        <w:t>What a Branch Is</w:t>
+      </w:r>
       <w:bookmarkEnd w:id="2"/>
-    </w:p>
-    <w:p>
-      <w:pPr>
-        <w:pStyle w:val="2"/>
-      </w:pPr>
-      <w:bookmarkStart w:id="3" w:name="_Toc311716691"/>
-      <w:r>
-        <w:t>What a Branch Is</w:t>
-      </w:r>
-      <w:bookmarkEnd w:id="3"/>
     </w:p>
     <w:p>
       <w:r>
@@ -1472,7 +1335,7 @@
       <w:pPr>
         <w:pStyle w:val="2"/>
       </w:pPr>
-      <w:bookmarkStart w:id="4" w:name="_Toc311716692"/>
+      <w:bookmarkStart w:id="3" w:name="_Toc311716692"/>
       <w:r>
         <w:rPr>
           <w:rFonts w:hint="eastAsia"/>
@@ -1485,7 +1348,7 @@
         </w:rPr>
         <w:t>master</w:t>
       </w:r>
-      <w:bookmarkEnd w:id="4"/>
+      <w:bookmarkEnd w:id="3"/>
     </w:p>
     <w:p>
       <w:pPr>
@@ -2655,7 +2518,7 @@
       <w:pPr>
         <w:pStyle w:val="2"/>
       </w:pPr>
-      <w:bookmarkStart w:id="5" w:name="_Toc311716693"/>
+      <w:bookmarkStart w:id="4" w:name="_Toc311716693"/>
       <w:r>
         <w:rPr>
           <w:rFonts w:hint="eastAsia"/>
@@ -2669,7 +2532,7 @@
         </w:rPr>
         <w:t>branch</w:t>
       </w:r>
-      <w:bookmarkEnd w:id="5"/>
+      <w:bookmarkEnd w:id="4"/>
     </w:p>
     <w:p>
       <w:pPr>
@@ -3471,7 +3334,7 @@
       <w:pPr>
         <w:pStyle w:val="2"/>
       </w:pPr>
-      <w:bookmarkStart w:id="6" w:name="_Toc311716694"/>
+      <w:bookmarkStart w:id="5" w:name="_Toc311716694"/>
       <w:r>
         <w:rPr>
           <w:rFonts w:hint="eastAsia"/>
@@ -3485,7 +3348,7 @@
         </w:rPr>
         <w:t>erge</w:t>
       </w:r>
-      <w:bookmarkEnd w:id="6"/>
+      <w:bookmarkEnd w:id="5"/>
     </w:p>
     <w:p>
       <w:r>
@@ -4354,9 +4217,6 @@
           <w:ilvl w:val="0"/>
           <w:numId w:val="6"/>
         </w:numPr>
-        <w:rPr>
-          <w:rFonts w:hint="eastAsia"/>
-        </w:rPr>
       </w:pPr>
       <w:r>
         <w:rPr>
@@ -4425,14 +4285,14 @@
       <w:pPr>
         <w:pStyle w:val="2"/>
       </w:pPr>
-      <w:bookmarkStart w:id="7" w:name="_Toc311716695"/>
+      <w:bookmarkStart w:id="6" w:name="_Toc311716695"/>
       <w:r>
         <w:rPr>
           <w:rFonts w:hint="eastAsia"/>
         </w:rPr>
         <w:t>Sync between different repo files</w:t>
       </w:r>
-      <w:bookmarkEnd w:id="7"/>
+      <w:bookmarkEnd w:id="6"/>
     </w:p>
     <w:p>
       <w:pPr>
@@ -4578,8 +4438,8 @@
       <w:pPr>
         <w:pStyle w:val="2"/>
       </w:pPr>
-      <w:bookmarkStart w:id="8" w:name="_Toc311664148"/>
-      <w:bookmarkStart w:id="9" w:name="_Toc311716696"/>
+      <w:bookmarkStart w:id="7" w:name="_Toc311664148"/>
+      <w:bookmarkStart w:id="8" w:name="_Toc311716696"/>
       <w:proofErr w:type="spellStart"/>
       <w:r>
         <w:rPr>
@@ -4594,8 +4454,8 @@
         </w:rPr>
         <w:t xml:space="preserve"> diff</w:t>
       </w:r>
+      <w:bookmarkEnd w:id="7"/>
       <w:bookmarkEnd w:id="8"/>
-      <w:bookmarkEnd w:id="9"/>
     </w:p>
     <w:p>
       <w:r>
@@ -5259,8 +5119,8 @@
       <w:pPr>
         <w:pStyle w:val="2"/>
       </w:pPr>
-      <w:bookmarkStart w:id="10" w:name="_Toc311664149"/>
-      <w:bookmarkStart w:id="11" w:name="_Toc311716697"/>
+      <w:bookmarkStart w:id="9" w:name="_Toc311664149"/>
+      <w:bookmarkStart w:id="10" w:name="_Toc311716697"/>
       <w:proofErr w:type="spellStart"/>
       <w:r>
         <w:rPr>
@@ -5275,8 +5135,8 @@
         </w:rPr>
         <w:t xml:space="preserve"> fetch</w:t>
       </w:r>
+      <w:bookmarkEnd w:id="9"/>
       <w:bookmarkEnd w:id="10"/>
-      <w:bookmarkEnd w:id="11"/>
     </w:p>
     <w:p>
       <w:r>
@@ -6283,8 +6143,8 @@
       <w:pPr>
         <w:pStyle w:val="2"/>
       </w:pPr>
-      <w:bookmarkStart w:id="12" w:name="_Toc311664150"/>
-      <w:bookmarkStart w:id="13" w:name="_Toc311716698"/>
+      <w:bookmarkStart w:id="11" w:name="_Toc311664150"/>
+      <w:bookmarkStart w:id="12" w:name="_Toc311716698"/>
       <w:proofErr w:type="spellStart"/>
       <w:r>
         <w:t>Git</w:t>
@@ -6293,8 +6153,8 @@
       <w:r>
         <w:t xml:space="preserve"> remote</w:t>
       </w:r>
+      <w:bookmarkEnd w:id="11"/>
       <w:bookmarkEnd w:id="12"/>
-      <w:bookmarkEnd w:id="13"/>
     </w:p>
     <w:p>
       <w:r>
@@ -6605,8 +6465,8 @@
       <w:pPr>
         <w:pStyle w:val="2"/>
       </w:pPr>
-      <w:bookmarkStart w:id="14" w:name="_Toc311664151"/>
-      <w:bookmarkStart w:id="15" w:name="_Toc311716699"/>
+      <w:bookmarkStart w:id="13" w:name="_Toc311664151"/>
+      <w:bookmarkStart w:id="14" w:name="_Toc311716699"/>
       <w:r>
         <w:rPr>
           <w:rFonts w:hint="eastAsia"/>
@@ -6616,8 +6476,8 @@
       <w:r>
         <w:t>ocal VS remote branches</w:t>
       </w:r>
+      <w:bookmarkEnd w:id="13"/>
       <w:bookmarkEnd w:id="14"/>
-      <w:bookmarkEnd w:id="15"/>
     </w:p>
     <w:p>
       <w:r>
@@ -6762,6 +6622,9 @@
       <w:pPr>
         <w:pStyle w:val="a7"/>
         <w:ind w:left="3600"/>
+        <w:rPr>
+          <w:rFonts w:hint="eastAsia"/>
+        </w:rPr>
       </w:pPr>
       <w:r>
         <w:rPr>
@@ -6804,12 +6667,128 @@
           <w:rFonts w:hint="eastAsia"/>
         </w:rPr>
         <w:t>branch</w:t>
+      </w:r>
+    </w:p>
+    <w:p>
+      <w:pPr>
+        <w:rPr>
+          <w:rFonts w:hint="eastAsia"/>
+        </w:rPr>
+      </w:pPr>
+      <w:r>
+        <w:rPr>
+          <w:rFonts w:hint="eastAsia"/>
+        </w:rPr>
+        <w:t>下圖</w:t>
+      </w:r>
+      <w:r>
+        <w:rPr>
+          <w:rStyle w:val="ae"/>
+        </w:rPr>
+        <w:footnoteReference w:id="6"/>
+      </w:r>
+      <w:r>
+        <w:rPr>
+          <w:rFonts w:hint="eastAsia"/>
+        </w:rPr>
+        <w:t>可以說明</w:t>
+      </w:r>
+      <w:r>
+        <w:rPr>
+          <w:rFonts w:hint="eastAsia"/>
+        </w:rPr>
+        <w:t>Local</w:t>
+      </w:r>
+      <w:r>
+        <w:rPr>
+          <w:rFonts w:hint="eastAsia"/>
+        </w:rPr>
+        <w:t>與</w:t>
+      </w:r>
+      <w:r>
+        <w:rPr>
+          <w:rFonts w:hint="eastAsia"/>
+        </w:rPr>
+        <w:t>Remote</w:t>
+      </w:r>
+      <w:r>
+        <w:rPr>
+          <w:rFonts w:hint="eastAsia"/>
+        </w:rPr>
+        <w:t>的之間的關係，</w:t>
+      </w:r>
+      <w:r>
+        <w:rPr>
+          <w:rFonts w:hint="eastAsia"/>
+        </w:rPr>
+        <w:t>staging</w:t>
+      </w:r>
+      <w:bookmarkStart w:id="15" w:name="_GoBack"/>
+      <w:bookmarkEnd w:id="15"/>
+      <w:r>
+        <w:rPr>
+          <w:rFonts w:hint="eastAsia"/>
+        </w:rPr>
+        <w:t xml:space="preserve"> area</w:t>
+      </w:r>
+      <w:r>
+        <w:rPr>
+          <w:rFonts w:hint="eastAsia"/>
+        </w:rPr>
+        <w:t>的設計機制實在是非常的巧妙！</w:t>
+      </w:r>
+    </w:p>
+    <w:p>
+      <w:r>
+        <w:rPr>
+          <w:noProof/>
+        </w:rPr>
+        <w:drawing>
+          <wp:inline distT="0" distB="0" distL="0" distR="0">
+            <wp:extent cx="5486400" cy="4497705"/>
+            <wp:effectExtent l="0" t="0" r="0" b="0"/>
+            <wp:docPr id="3" name="圖片 3"/>
+            <wp:cNvGraphicFramePr>
+              <a:graphicFrameLocks xmlns:a="http://schemas.openxmlformats.org/drawingml/2006/main" noChangeAspect="1"/>
+            </wp:cNvGraphicFramePr>
+            <a:graphic xmlns:a="http://schemas.openxmlformats.org/drawingml/2006/main">
+              <a:graphicData uri="http://schemas.openxmlformats.org/drawingml/2006/picture">
+                <pic:pic xmlns:pic="http://schemas.openxmlformats.org/drawingml/2006/picture">
+                  <pic:nvPicPr>
+                    <pic:cNvPr id="0" name="local-remote.jpg"/>
+                    <pic:cNvPicPr/>
+                  </pic:nvPicPr>
+                  <pic:blipFill>
+                    <a:blip r:embed="rId18">
+                      <a:extLst>
+                        <a:ext uri="{28A0092B-C50C-407E-A947-70E740481C1C}">
+                          <a14:useLocalDpi xmlns:a14="http://schemas.microsoft.com/office/drawing/2010/main" val="0"/>
+                        </a:ext>
+                      </a:extLst>
+                    </a:blip>
+                    <a:stretch>
+                      <a:fillRect/>
+                    </a:stretch>
+                  </pic:blipFill>
+                  <pic:spPr>
+                    <a:xfrm>
+                      <a:off x="0" y="0"/>
+                      <a:ext cx="5486400" cy="4497705"/>
+                    </a:xfrm>
+                    <a:prstGeom prst="rect">
+                      <a:avLst/>
+                    </a:prstGeom>
+                  </pic:spPr>
+                </pic:pic>
+              </a:graphicData>
+            </a:graphic>
+          </wp:inline>
+        </w:drawing>
       </w:r>
     </w:p>
     <w:p/>
     <w:p/>
     <w:p/>
-    <w:p/>
     <w:p>
       <w:r>
         <w:br/>
@@ -6817,7 +6796,7 @@
     </w:p>
     <w:p/>
     <w:sectPr>
-      <w:footerReference w:type="default" r:id="rId18"/>
+      <w:footerReference w:type="default" r:id="rId19"/>
       <w:pgSz w:w="12240" w:h="15840"/>
       <w:pgMar w:top="1440" w:right="1800" w:bottom="1440" w:left="1800" w:header="708" w:footer="708" w:gutter="0"/>
       <w:cols w:space="708"/>
@@ -6883,7 +6862,7 @@
             <w:noProof/>
             <w:lang w:val="zh-TW"/>
           </w:rPr>
-          <w:t>1</w:t>
+          <w:t>2</w:t>
         </w:r>
         <w:r>
           <w:fldChar w:fldCharType="end"/>
@@ -7146,6 +7125,41 @@
           <w:t>remote branches</w:t>
         </w:r>
       </w:hyperlink>
+    </w:p>
+  </w:footnote>
+  <w:footnote w:id="6">
+    <w:p>
+      <w:pPr>
+        <w:pStyle w:val="ac"/>
+        <w:rPr>
+          <w:rFonts w:hint="eastAsia"/>
+        </w:rPr>
+      </w:pPr>
+      <w:r>
+        <w:rPr>
+          <w:rStyle w:val="ae"/>
+        </w:rPr>
+        <w:footnoteRef/>
+      </w:r>
+      <w:r>
+        <w:t xml:space="preserve"> </w:t>
+      </w:r>
+      <w:hyperlink r:id="rId6" w:history="1">
+        <w:r>
+          <w:rPr>
+            <w:rStyle w:val="a5"/>
+          </w:rPr>
+          <w:t>http://zh-tw.whygitisbetterthanx.com/#everything-is-local</w:t>
+        </w:r>
+      </w:hyperlink>
+    </w:p>
+    <w:p>
+      <w:pPr>
+        <w:pStyle w:val="ac"/>
+        <w:rPr>
+          <w:rFonts w:hint="eastAsia"/>
+        </w:rPr>
+      </w:pPr>
     </w:p>
   </w:footnote>
 </w:footnotes>
@@ -9252,7 +9266,7 @@
 </file>
 
 <file path=customXml/itemProps1.xml><?xml version="1.0" encoding="utf-8"?>
-<ds:datastoreItem xmlns:ds="http://schemas.openxmlformats.org/officeDocument/2006/customXml" ds:itemID="{00AFC83F-49B9-4CB2-B87D-E655F1DC7F05}">
+<ds:datastoreItem xmlns:ds="http://schemas.openxmlformats.org/officeDocument/2006/customXml" ds:itemID="{58225415-8ED9-4C87-A1CF-8D4B0203EFC7}">
   <ds:schemaRefs>
     <ds:schemaRef ds:uri="http://schemas.openxmlformats.org/officeDocument/2006/bibliography"/>
   </ds:schemaRefs>

</xml_diff>

<commit_message>
renew doc 2 again
</commit_message>
<xml_diff>
--- a/git_doc/Something about GitHub 2.docx
+++ b/git_doc/Something about GitHub 2.docx
@@ -7,7 +7,7 @@
         <w:pStyle w:val="1"/>
         <w:jc w:val="center"/>
       </w:pPr>
-      <w:bookmarkStart w:id="0" w:name="_Toc311716689"/>
+      <w:bookmarkStart w:id="0" w:name="_Toc311748061"/>
       <w:r>
         <w:rPr>
           <w:rFonts w:hint="eastAsia"/>
@@ -55,7 +55,7 @@
       <w:r>
         <w:fldChar w:fldCharType="separate"/>
       </w:r>
-      <w:hyperlink w:anchor="_Toc311716689" w:history="1">
+      <w:hyperlink w:anchor="_Toc311748061" w:history="1">
         <w:r>
           <w:rPr>
             <w:rStyle w:val="a5"/>
@@ -82,7 +82,7 @@
             <w:noProof/>
             <w:webHidden/>
           </w:rPr>
-          <w:instrText xml:space="preserve"> PAGEREF _Toc311716689 \h </w:instrText>
+          <w:instrText xml:space="preserve"> PAGEREF _Toc311748061 \h </w:instrText>
         </w:r>
         <w:r>
           <w:rPr>
@@ -123,7 +123,7 @@
           <w:noProof/>
         </w:rPr>
       </w:pPr>
-      <w:hyperlink w:anchor="_Toc311716690" w:history="1">
+      <w:hyperlink w:anchor="_Toc311748062" w:history="1">
         <w:r>
           <w:rPr>
             <w:rStyle w:val="a5"/>
@@ -150,7 +150,7 @@
             <w:noProof/>
             <w:webHidden/>
           </w:rPr>
-          <w:instrText xml:space="preserve"> PAGEREF _Toc311716690 \h </w:instrText>
+          <w:instrText xml:space="preserve"> PAGEREF _Toc311748062 \h </w:instrText>
         </w:r>
         <w:r>
           <w:rPr>
@@ -191,7 +191,7 @@
           <w:noProof/>
         </w:rPr>
       </w:pPr>
-      <w:hyperlink w:anchor="_Toc311716691" w:history="1">
+      <w:hyperlink w:anchor="_Toc311748063" w:history="1">
         <w:r>
           <w:rPr>
             <w:rStyle w:val="a5"/>
@@ -218,7 +218,7 @@
             <w:noProof/>
             <w:webHidden/>
           </w:rPr>
-          <w:instrText xml:space="preserve"> PAGEREF _Toc311716691 \h </w:instrText>
+          <w:instrText xml:space="preserve"> PAGEREF _Toc311748063 \h </w:instrText>
         </w:r>
         <w:r>
           <w:rPr>
@@ -259,7 +259,7 @@
           <w:noProof/>
         </w:rPr>
       </w:pPr>
-      <w:hyperlink w:anchor="_Toc311716692" w:history="1">
+      <w:hyperlink w:anchor="_Toc311748064" w:history="1">
         <w:r>
           <w:rPr>
             <w:rStyle w:val="a5"/>
@@ -286,7 +286,7 @@
             <w:noProof/>
             <w:webHidden/>
           </w:rPr>
-          <w:instrText xml:space="preserve"> PAGEREF _Toc311716692 \h </w:instrText>
+          <w:instrText xml:space="preserve"> PAGEREF _Toc311748064 \h </w:instrText>
         </w:r>
         <w:r>
           <w:rPr>
@@ -327,7 +327,7 @@
           <w:noProof/>
         </w:rPr>
       </w:pPr>
-      <w:hyperlink w:anchor="_Toc311716693" w:history="1">
+      <w:hyperlink w:anchor="_Toc311748065" w:history="1">
         <w:r>
           <w:rPr>
             <w:rStyle w:val="a5"/>
@@ -354,7 +354,7 @@
             <w:noProof/>
             <w:webHidden/>
           </w:rPr>
-          <w:instrText xml:space="preserve"> PAGEREF _Toc311716693 \h </w:instrText>
+          <w:instrText xml:space="preserve"> PAGEREF _Toc311748065 \h </w:instrText>
         </w:r>
         <w:r>
           <w:rPr>
@@ -395,7 +395,7 @@
           <w:noProof/>
         </w:rPr>
       </w:pPr>
-      <w:hyperlink w:anchor="_Toc311716694" w:history="1">
+      <w:hyperlink w:anchor="_Toc311748066" w:history="1">
         <w:r>
           <w:rPr>
             <w:rStyle w:val="a5"/>
@@ -422,7 +422,7 @@
             <w:noProof/>
             <w:webHidden/>
           </w:rPr>
-          <w:instrText xml:space="preserve"> PAGEREF _Toc311716694 \h </w:instrText>
+          <w:instrText xml:space="preserve"> PAGEREF _Toc311748066 \h </w:instrText>
         </w:r>
         <w:r>
           <w:rPr>
@@ -463,13 +463,13 @@
           <w:noProof/>
         </w:rPr>
       </w:pPr>
-      <w:hyperlink w:anchor="_Toc311716695" w:history="1">
+      <w:hyperlink w:anchor="_Toc311748067" w:history="1">
         <w:r>
           <w:rPr>
             <w:rStyle w:val="a5"/>
             <w:noProof/>
           </w:rPr>
-          <w:t>Sync between different repo files</w:t>
+          <w:t>Handling conflicts</w:t>
         </w:r>
         <w:r>
           <w:rPr>
@@ -490,7 +490,7 @@
             <w:noProof/>
             <w:webHidden/>
           </w:rPr>
-          <w:instrText xml:space="preserve"> PAGEREF _Toc311716695 \h </w:instrText>
+          <w:instrText xml:space="preserve"> PAGEREF _Toc311748067 \h </w:instrText>
         </w:r>
         <w:r>
           <w:rPr>
@@ -531,13 +531,13 @@
           <w:noProof/>
         </w:rPr>
       </w:pPr>
-      <w:hyperlink w:anchor="_Toc311716696" w:history="1">
+      <w:hyperlink w:anchor="_Toc311748068" w:history="1">
         <w:r>
           <w:rPr>
             <w:rStyle w:val="a5"/>
             <w:noProof/>
           </w:rPr>
-          <w:t>Git diff</w:t>
+          <w:t>Sync between different repo files</w:t>
         </w:r>
         <w:r>
           <w:rPr>
@@ -558,7 +558,7 @@
             <w:noProof/>
             <w:webHidden/>
           </w:rPr>
-          <w:instrText xml:space="preserve"> PAGEREF _Toc311716696 \h </w:instrText>
+          <w:instrText xml:space="preserve"> PAGEREF _Toc311748068 \h </w:instrText>
         </w:r>
         <w:r>
           <w:rPr>
@@ -599,63 +599,108 @@
           <w:noProof/>
         </w:rPr>
       </w:pPr>
-      <w:hyperlink w:anchor="_Toc311716697" w:history="1">
-        <w:r>
-          <w:rPr>
-            <w:rStyle w:val="a5"/>
-            <w:noProof/>
-          </w:rPr>
-          <w:t>Git fetch</w:t>
-        </w:r>
-        <w:r>
-          <w:rPr>
-            <w:noProof/>
-            <w:webHidden/>
-          </w:rPr>
-          <w:tab/>
-        </w:r>
-        <w:r>
-          <w:rPr>
-            <w:noProof/>
-            <w:webHidden/>
-          </w:rPr>
-          <w:fldChar w:fldCharType="begin"/>
-        </w:r>
-        <w:r>
-          <w:rPr>
-            <w:noProof/>
-            <w:webHidden/>
-          </w:rPr>
-          <w:instrText xml:space="preserve"> PAGEREF _Toc311716697 \h </w:instrText>
-        </w:r>
-        <w:r>
-          <w:rPr>
-            <w:noProof/>
-            <w:webHidden/>
-          </w:rPr>
-        </w:r>
-        <w:r>
-          <w:rPr>
-            <w:noProof/>
-            <w:webHidden/>
-          </w:rPr>
-          <w:fldChar w:fldCharType="separate"/>
-        </w:r>
-        <w:r>
-          <w:rPr>
-            <w:noProof/>
-            <w:webHidden/>
-          </w:rPr>
-          <w:t>8</w:t>
-        </w:r>
-        <w:r>
-          <w:rPr>
-            <w:noProof/>
-            <w:webHidden/>
-          </w:rPr>
-          <w:fldChar w:fldCharType="end"/>
-        </w:r>
-      </w:hyperlink>
+      <w:r>
+        <w:rPr>
+          <w:rStyle w:val="a5"/>
+          <w:noProof/>
+        </w:rPr>
+        <w:fldChar w:fldCharType="begin"/>
+      </w:r>
+      <w:r>
+        <w:rPr>
+          <w:rStyle w:val="a5"/>
+          <w:noProof/>
+        </w:rPr>
+        <w:instrText xml:space="preserve"> </w:instrText>
+      </w:r>
+      <w:r>
+        <w:rPr>
+          <w:noProof/>
+        </w:rPr>
+        <w:instrText>HYPERLINK \l "_Toc311748069"</w:instrText>
+      </w:r>
+      <w:r>
+        <w:rPr>
+          <w:rStyle w:val="a5"/>
+          <w:noProof/>
+        </w:rPr>
+        <w:instrText xml:space="preserve"> </w:instrText>
+      </w:r>
+      <w:r>
+        <w:rPr>
+          <w:rStyle w:val="a5"/>
+          <w:noProof/>
+        </w:rPr>
+      </w:r>
+      <w:r>
+        <w:rPr>
+          <w:rStyle w:val="a5"/>
+          <w:noProof/>
+        </w:rPr>
+        <w:fldChar w:fldCharType="separate"/>
+      </w:r>
+      <w:r>
+        <w:rPr>
+          <w:rStyle w:val="a5"/>
+          <w:noProof/>
+        </w:rPr>
+        <w:t>Git diff</w:t>
+      </w:r>
+      <w:r>
+        <w:rPr>
+          <w:noProof/>
+          <w:webHidden/>
+        </w:rPr>
+        <w:tab/>
+      </w:r>
+      <w:r>
+        <w:rPr>
+          <w:noProof/>
+          <w:webHidden/>
+        </w:rPr>
+        <w:fldChar w:fldCharType="begin"/>
+      </w:r>
+      <w:r>
+        <w:rPr>
+          <w:noProof/>
+          <w:webHidden/>
+        </w:rPr>
+        <w:instrText xml:space="preserve"> PAGEREF _Toc311748069 \h </w:instrText>
+      </w:r>
+      <w:r>
+        <w:rPr>
+          <w:noProof/>
+          <w:webHidden/>
+        </w:rPr>
+      </w:r>
+      <w:r>
+        <w:rPr>
+          <w:noProof/>
+          <w:webHidden/>
+        </w:rPr>
+        <w:fldChar w:fldCharType="separate"/>
+      </w:r>
+      <w:r>
+        <w:rPr>
+          <w:noProof/>
+          <w:webHidden/>
+        </w:rPr>
+        <w:t>8</w:t>
+      </w:r>
+      <w:r>
+        <w:rPr>
+          <w:noProof/>
+          <w:webHidden/>
+        </w:rPr>
+        <w:fldChar w:fldCharType="end"/>
+      </w:r>
+      <w:r>
+        <w:rPr>
+          <w:rStyle w:val="a5"/>
+          <w:noProof/>
+        </w:rPr>
+        <w:fldChar w:fldCharType="end"/>
+      </w:r>
     </w:p>
     <w:p>
       <w:pPr>
@@ -667,63 +712,108 @@
           <w:noProof/>
         </w:rPr>
       </w:pPr>
-      <w:hyperlink w:anchor="_Toc311716698" w:history="1">
-        <w:r>
-          <w:rPr>
-            <w:rStyle w:val="a5"/>
-            <w:noProof/>
-          </w:rPr>
-          <w:t>Git remote</w:t>
-        </w:r>
-        <w:r>
-          <w:rPr>
-            <w:noProof/>
-            <w:webHidden/>
-          </w:rPr>
-          <w:tab/>
-        </w:r>
-        <w:r>
-          <w:rPr>
-            <w:noProof/>
-            <w:webHidden/>
-          </w:rPr>
-          <w:fldChar w:fldCharType="begin"/>
-        </w:r>
-        <w:r>
-          <w:rPr>
-            <w:noProof/>
-            <w:webHidden/>
-          </w:rPr>
-          <w:instrText xml:space="preserve"> PAGEREF _Toc311716698 \h </w:instrText>
-        </w:r>
-        <w:r>
-          <w:rPr>
-            <w:noProof/>
-            <w:webHidden/>
-          </w:rPr>
-        </w:r>
-        <w:r>
-          <w:rPr>
-            <w:noProof/>
-            <w:webHidden/>
-          </w:rPr>
-          <w:fldChar w:fldCharType="separate"/>
-        </w:r>
-        <w:r>
-          <w:rPr>
-            <w:noProof/>
-            <w:webHidden/>
-          </w:rPr>
-          <w:t>8</w:t>
-        </w:r>
-        <w:r>
-          <w:rPr>
-            <w:noProof/>
-            <w:webHidden/>
-          </w:rPr>
-          <w:fldChar w:fldCharType="end"/>
-        </w:r>
-      </w:hyperlink>
+      <w:r>
+        <w:rPr>
+          <w:rStyle w:val="a5"/>
+          <w:noProof/>
+        </w:rPr>
+        <w:fldChar w:fldCharType="begin"/>
+      </w:r>
+      <w:r>
+        <w:rPr>
+          <w:rStyle w:val="a5"/>
+          <w:noProof/>
+        </w:rPr>
+        <w:instrText xml:space="preserve"> </w:instrText>
+      </w:r>
+      <w:r>
+        <w:rPr>
+          <w:noProof/>
+        </w:rPr>
+        <w:instrText>HYPERLINK \l "_Toc311748070"</w:instrText>
+      </w:r>
+      <w:r>
+        <w:rPr>
+          <w:rStyle w:val="a5"/>
+          <w:noProof/>
+        </w:rPr>
+        <w:instrText xml:space="preserve"> </w:instrText>
+      </w:r>
+      <w:r>
+        <w:rPr>
+          <w:rStyle w:val="a5"/>
+          <w:noProof/>
+        </w:rPr>
+      </w:r>
+      <w:r>
+        <w:rPr>
+          <w:rStyle w:val="a5"/>
+          <w:noProof/>
+        </w:rPr>
+        <w:fldChar w:fldCharType="separate"/>
+      </w:r>
+      <w:r>
+        <w:rPr>
+          <w:rStyle w:val="a5"/>
+          <w:noProof/>
+        </w:rPr>
+        <w:t>Git fetch</w:t>
+      </w:r>
+      <w:r>
+        <w:rPr>
+          <w:noProof/>
+          <w:webHidden/>
+        </w:rPr>
+        <w:tab/>
+      </w:r>
+      <w:r>
+        <w:rPr>
+          <w:noProof/>
+          <w:webHidden/>
+        </w:rPr>
+        <w:fldChar w:fldCharType="begin"/>
+      </w:r>
+      <w:r>
+        <w:rPr>
+          <w:noProof/>
+          <w:webHidden/>
+        </w:rPr>
+        <w:instrText xml:space="preserve"> PAGEREF _Toc311748070 \h </w:instrText>
+      </w:r>
+      <w:r>
+        <w:rPr>
+          <w:noProof/>
+          <w:webHidden/>
+        </w:rPr>
+      </w:r>
+      <w:r>
+        <w:rPr>
+          <w:noProof/>
+          <w:webHidden/>
+        </w:rPr>
+        <w:fldChar w:fldCharType="separate"/>
+      </w:r>
+      <w:r>
+        <w:rPr>
+          <w:noProof/>
+          <w:webHidden/>
+        </w:rPr>
+        <w:t>8</w:t>
+      </w:r>
+      <w:r>
+        <w:rPr>
+          <w:noProof/>
+          <w:webHidden/>
+        </w:rPr>
+        <w:fldChar w:fldCharType="end"/>
+      </w:r>
+      <w:r>
+        <w:rPr>
+          <w:rStyle w:val="a5"/>
+          <w:noProof/>
+        </w:rPr>
+        <w:fldChar w:fldCharType="end"/>
+      </w:r>
     </w:p>
     <w:p>
       <w:pPr>
@@ -735,74 +825,232 @@
           <w:noProof/>
         </w:rPr>
       </w:pPr>
-      <w:hyperlink w:anchor="_Toc311716699" w:history="1">
-        <w:r>
-          <w:rPr>
-            <w:rStyle w:val="a5"/>
-            <w:noProof/>
-          </w:rPr>
-          <w:t>Local VS remote branches</w:t>
-        </w:r>
-        <w:r>
-          <w:rPr>
-            <w:noProof/>
-            <w:webHidden/>
-          </w:rPr>
-          <w:tab/>
-        </w:r>
-        <w:r>
-          <w:rPr>
-            <w:noProof/>
-            <w:webHidden/>
-          </w:rPr>
-          <w:fldChar w:fldCharType="begin"/>
-        </w:r>
-        <w:r>
-          <w:rPr>
-            <w:noProof/>
-            <w:webHidden/>
-          </w:rPr>
-          <w:instrText xml:space="preserve"> PAGEREF _Toc311716699 \h </w:instrText>
-        </w:r>
-        <w:r>
-          <w:rPr>
-            <w:noProof/>
-            <w:webHidden/>
-          </w:rPr>
-        </w:r>
-        <w:r>
-          <w:rPr>
-            <w:noProof/>
-            <w:webHidden/>
-          </w:rPr>
-          <w:fldChar w:fldCharType="separate"/>
-        </w:r>
-        <w:r>
-          <w:rPr>
-            <w:noProof/>
-            <w:webHidden/>
-          </w:rPr>
-          <w:t>9</w:t>
-        </w:r>
-        <w:r>
-          <w:rPr>
-            <w:noProof/>
-            <w:webHidden/>
-          </w:rPr>
-          <w:fldChar w:fldCharType="end"/>
-        </w:r>
-      </w:hyperlink>
-    </w:p>
-    <w:p>
-      <w:r>
+      <w:r>
+        <w:rPr>
+          <w:rStyle w:val="a5"/>
+          <w:noProof/>
+        </w:rPr>
+        <w:fldChar w:fldCharType="begin"/>
+      </w:r>
+      <w:r>
+        <w:rPr>
+          <w:rStyle w:val="a5"/>
+          <w:noProof/>
+        </w:rPr>
+        <w:instrText xml:space="preserve"> </w:instrText>
+      </w:r>
+      <w:r>
+        <w:rPr>
+          <w:noProof/>
+        </w:rPr>
+        <w:instrText>HYPERLINK \l "_Toc311748071"</w:instrText>
+      </w:r>
+      <w:r>
+        <w:rPr>
+          <w:rStyle w:val="a5"/>
+          <w:noProof/>
+        </w:rPr>
+        <w:instrText xml:space="preserve"> </w:instrText>
+      </w:r>
+      <w:r>
+        <w:rPr>
+          <w:rStyle w:val="a5"/>
+          <w:noProof/>
+        </w:rPr>
+      </w:r>
+      <w:r>
+        <w:rPr>
+          <w:rStyle w:val="a5"/>
+          <w:noProof/>
+        </w:rPr>
+        <w:fldChar w:fldCharType="separate"/>
+      </w:r>
+      <w:r>
+        <w:rPr>
+          <w:rStyle w:val="a5"/>
+          <w:noProof/>
+        </w:rPr>
+        <w:t>Git remote</w:t>
+      </w:r>
+      <w:r>
+        <w:rPr>
+          <w:noProof/>
+          <w:webHidden/>
+        </w:rPr>
+        <w:tab/>
+      </w:r>
+      <w:r>
+        <w:rPr>
+          <w:noProof/>
+          <w:webHidden/>
+        </w:rPr>
+        <w:fldChar w:fldCharType="begin"/>
+      </w:r>
+      <w:r>
+        <w:rPr>
+          <w:noProof/>
+          <w:webHidden/>
+        </w:rPr>
+        <w:instrText xml:space="preserve"> PAGEREF _Toc311748071 \h </w:instrText>
+      </w:r>
+      <w:r>
+        <w:rPr>
+          <w:noProof/>
+          <w:webHidden/>
+        </w:rPr>
+      </w:r>
+      <w:r>
+        <w:rPr>
+          <w:noProof/>
+          <w:webHidden/>
+        </w:rPr>
+        <w:fldChar w:fldCharType="separate"/>
+      </w:r>
+      <w:r>
+        <w:rPr>
+          <w:noProof/>
+          <w:webHidden/>
+        </w:rPr>
+        <w:t>9</w:t>
+      </w:r>
+      <w:r>
+        <w:rPr>
+          <w:noProof/>
+          <w:webHidden/>
+        </w:rPr>
         <w:fldChar w:fldCharType="end"/>
       </w:r>
+      <w:r>
+        <w:rPr>
+          <w:rStyle w:val="a5"/>
+          <w:noProof/>
+        </w:rPr>
+        <w:fldChar w:fldCharType="end"/>
+      </w:r>
+    </w:p>
+    <w:p>
+      <w:pPr>
+        <w:pStyle w:val="21"/>
+        <w:tabs>
+          <w:tab w:val="right" w:leader="dot" w:pos="8630"/>
+        </w:tabs>
+        <w:rPr>
+          <w:noProof/>
+        </w:rPr>
+      </w:pPr>
+      <w:r>
+        <w:rPr>
+          <w:rStyle w:val="a5"/>
+          <w:noProof/>
+        </w:rPr>
+        <w:fldChar w:fldCharType="begin"/>
+      </w:r>
+      <w:r>
+        <w:rPr>
+          <w:rStyle w:val="a5"/>
+          <w:noProof/>
+        </w:rPr>
+        <w:instrText xml:space="preserve"> </w:instrText>
+      </w:r>
+      <w:r>
+        <w:rPr>
+          <w:noProof/>
+        </w:rPr>
+        <w:instrText>HYPERLINK \l "_Toc311748072"</w:instrText>
+      </w:r>
+      <w:r>
+        <w:rPr>
+          <w:rStyle w:val="a5"/>
+          <w:noProof/>
+        </w:rPr>
+        <w:instrText xml:space="preserve"> </w:instrText>
+      </w:r>
+      <w:r>
+        <w:rPr>
+          <w:rStyle w:val="a5"/>
+          <w:noProof/>
+        </w:rPr>
+      </w:r>
+      <w:r>
+        <w:rPr>
+          <w:rStyle w:val="a5"/>
+          <w:noProof/>
+        </w:rPr>
+        <w:fldChar w:fldCharType="separate"/>
+      </w:r>
+      <w:r>
+        <w:rPr>
+          <w:rStyle w:val="a5"/>
+          <w:noProof/>
+        </w:rPr>
+        <w:t>Local VS remote branches</w:t>
+      </w:r>
+      <w:r>
+        <w:rPr>
+          <w:noProof/>
+          <w:webHidden/>
+        </w:rPr>
+        <w:tab/>
+      </w:r>
+      <w:r>
+        <w:rPr>
+          <w:noProof/>
+          <w:webHidden/>
+        </w:rPr>
+        <w:fldChar w:fldCharType="begin"/>
+      </w:r>
+      <w:r>
+        <w:rPr>
+          <w:noProof/>
+          <w:webHidden/>
+        </w:rPr>
+        <w:instrText xml:space="preserve"> PAGEREF _Toc311748072 \h </w:instrText>
+      </w:r>
+      <w:r>
+        <w:rPr>
+          <w:noProof/>
+          <w:webHidden/>
+        </w:rPr>
+      </w:r>
+      <w:r>
+        <w:rPr>
+          <w:noProof/>
+          <w:webHidden/>
+        </w:rPr>
+        <w:fldChar w:fldCharType="separate"/>
+      </w:r>
+      <w:r>
+        <w:rPr>
+          <w:noProof/>
+          <w:webHidden/>
+        </w:rPr>
+        <w:t>9</w:t>
+      </w:r>
+      <w:r>
+        <w:rPr>
+          <w:noProof/>
+          <w:webHidden/>
+        </w:rPr>
+        <w:fldChar w:fldCharType="end"/>
+      </w:r>
+      <w:r>
+        <w:rPr>
+          <w:rStyle w:val="a5"/>
+          <w:noProof/>
+        </w:rPr>
+        <w:fldChar w:fldCharType="end"/>
+      </w:r>
+    </w:p>
+    <w:p>
+      <w:r>
+        <w:fldChar w:fldCharType="end"/>
+      </w:r>
     </w:p>
     <w:p>
       <w:pPr>
         <w:pStyle w:val="2"/>
       </w:pPr>
-      <w:bookmarkStart w:id="1" w:name="_Toc311716690"/>
+      <w:bookmarkStart w:id="1" w:name="_Toc311748062"/>
       <w:r>
         <w:rPr>
           <w:rFonts w:hint="eastAsia"/>
@@ -934,7 +1182,7 @@
       <w:pPr>
         <w:pStyle w:val="2"/>
       </w:pPr>
-      <w:bookmarkStart w:id="2" w:name="_Toc311716691"/>
+      <w:bookmarkStart w:id="2" w:name="_Toc311748063"/>
       <w:r>
         <w:t>What a Branch Is</w:t>
       </w:r>
@@ -1335,7 +1583,7 @@
       <w:pPr>
         <w:pStyle w:val="2"/>
       </w:pPr>
-      <w:bookmarkStart w:id="3" w:name="_Toc311716692"/>
+      <w:bookmarkStart w:id="3" w:name="_Toc311748064"/>
       <w:r>
         <w:rPr>
           <w:rFonts w:hint="eastAsia"/>
@@ -2518,7 +2766,7 @@
       <w:pPr>
         <w:pStyle w:val="2"/>
       </w:pPr>
-      <w:bookmarkStart w:id="4" w:name="_Toc311716693"/>
+      <w:bookmarkStart w:id="4" w:name="_Toc311748065"/>
       <w:r>
         <w:rPr>
           <w:rFonts w:hint="eastAsia"/>
@@ -3334,7 +3582,7 @@
       <w:pPr>
         <w:pStyle w:val="2"/>
       </w:pPr>
-      <w:bookmarkStart w:id="5" w:name="_Toc311716694"/>
+      <w:bookmarkStart w:id="5" w:name="_Toc311748066"/>
       <w:r>
         <w:rPr>
           <w:rFonts w:hint="eastAsia"/>
@@ -4217,6 +4465,9 @@
           <w:ilvl w:val="0"/>
           <w:numId w:val="6"/>
         </w:numPr>
+        <w:rPr>
+          <w:rFonts w:hint="eastAsia"/>
+        </w:rPr>
       </w:pPr>
       <w:r>
         <w:rPr>
@@ -4284,147 +4535,85 @@
     <w:p>
       <w:pPr>
         <w:pStyle w:val="2"/>
-      </w:pPr>
-      <w:bookmarkStart w:id="6" w:name="_Toc311716695"/>
-      <w:r>
-        <w:rPr>
-          <w:rFonts w:hint="eastAsia"/>
-        </w:rPr>
-        <w:t>Sync between different repo files</w:t>
-      </w:r>
+        <w:rPr>
+          <w:rFonts w:hint="eastAsia"/>
+        </w:rPr>
+      </w:pPr>
+      <w:bookmarkStart w:id="6" w:name="_Toc311748067"/>
+      <w:r>
+        <w:rPr>
+          <w:rFonts w:hint="eastAsia"/>
+        </w:rPr>
+        <w:t>Handling conflicts</w:t>
+      </w:r>
+      <w:bookmarkStart w:id="7" w:name="_GoBack"/>
       <w:bookmarkEnd w:id="6"/>
-    </w:p>
-    <w:p>
-      <w:pPr>
+      <w:bookmarkEnd w:id="7"/>
+    </w:p>
+    <w:p>
+      <w:pPr>
+        <w:rPr>
+          <w:rFonts w:cstheme="minorHAnsi" w:hint="eastAsia"/>
+          <w:color w:val="FF0000"/>
+        </w:rPr>
+      </w:pPr>
+      <w:r>
         <w:rPr>
           <w:rFonts w:cstheme="minorHAnsi"/>
         </w:rPr>
-      </w:pPr>
-      <w:r>
-        <w:rPr>
-          <w:rFonts w:cstheme="minorHAnsi" w:hint="eastAsia"/>
-        </w:rPr>
-        <w:t>接下來介紹的是</w:t>
+        <w:t>在兩條</w:t>
       </w:r>
       <w:r>
         <w:rPr>
           <w:rFonts w:cstheme="minorHAnsi"/>
         </w:rPr>
-        <w:t>處理不同</w:t>
+        <w:t>branch</w:t>
       </w:r>
       <w:r>
         <w:rPr>
           <w:rFonts w:cstheme="minorHAnsi"/>
         </w:rPr>
-        <w:t>repo</w:t>
+        <w:t>上編輯同一份文件，發生不同修改，在</w:t>
       </w:r>
       <w:r>
         <w:rPr>
           <w:rFonts w:cstheme="minorHAnsi"/>
         </w:rPr>
-        <w:t>之間對同一支程式更改時的同步問題</w:t>
-      </w:r>
-      <w:r>
-        <w:rPr>
-          <w:rFonts w:cstheme="minorHAnsi" w:hint="eastAsia"/>
-        </w:rPr>
-        <w:t>，</w:t>
-      </w:r>
-      <w:r>
-        <w:rPr>
-          <w:rFonts w:cstheme="minorHAnsi" w:hint="eastAsia"/>
-        </w:rPr>
-        <w:t>通常的情況下，合併其他的人的工作的情況會比合併自己的分支的情況要多</w:t>
-      </w:r>
-      <w:r>
-        <w:rPr>
-          <w:rFonts w:cstheme="minorHAnsi" w:hint="eastAsia"/>
-        </w:rPr>
-        <w:t>，</w:t>
-      </w:r>
-      <w:r>
-        <w:rPr>
-          <w:rFonts w:cstheme="minorHAnsi" w:hint="eastAsia"/>
-        </w:rPr>
-        <w:t>遠端合併的</w:t>
-      </w:r>
-      <w:r>
-        <w:rPr>
-          <w:rFonts w:cstheme="minorHAnsi" w:hint="eastAsia"/>
-        </w:rPr>
-        <w:t>功能即</w:t>
-      </w:r>
-      <w:proofErr w:type="gramStart"/>
+        <w:t>merge</w:t>
+      </w:r>
       <w:r>
         <w:rPr>
           <w:rFonts w:cstheme="minorHAnsi"/>
         </w:rPr>
-        <w:t>”</w:t>
-      </w:r>
-      <w:proofErr w:type="gramEnd"/>
-      <w:r>
-        <w:rPr>
-          <w:rFonts w:cstheme="minorHAnsi" w:hint="eastAsia"/>
-        </w:rPr>
-        <w:t>抓取（</w:t>
-      </w:r>
-      <w:r>
-        <w:rPr>
-          <w:rFonts w:cstheme="minorHAnsi" w:hint="eastAsia"/>
-        </w:rPr>
-        <w:t>fetch</w:t>
-      </w:r>
-      <w:r>
-        <w:rPr>
-          <w:rFonts w:cstheme="minorHAnsi" w:hint="eastAsia"/>
-        </w:rPr>
-        <w:t>）一個遠端的版本庫中的工作到一個臨時的標籤中</w:t>
-      </w:r>
-      <w:proofErr w:type="gramStart"/>
+        <w:t>時如果</w:t>
+      </w:r>
+      <w:proofErr w:type="spellStart"/>
       <w:r>
         <w:rPr>
           <w:rFonts w:cstheme="minorHAnsi"/>
         </w:rPr>
-        <w:t>”</w:t>
-      </w:r>
-      <w:proofErr w:type="gramEnd"/>
-      <w:r>
-        <w:rPr>
-          <w:rFonts w:cstheme="minorHAnsi" w:hint="eastAsia"/>
-        </w:rPr>
-        <w:t>，然後再使用</w:t>
-      </w:r>
-      <w:r>
-        <w:rPr>
-          <w:rFonts w:cstheme="minorHAnsi" w:hint="eastAsia"/>
-        </w:rPr>
-        <w:t xml:space="preserve"> </w:t>
+        <w:t>git</w:t>
+      </w:r>
+      <w:proofErr w:type="spellEnd"/>
+      <w:r>
+        <w:rPr>
+          <w:rFonts w:cstheme="minorHAnsi"/>
+        </w:rPr>
+        <w:t>無法自動合併時，</w:t>
       </w:r>
       <w:proofErr w:type="spellStart"/>
       <w:r>
         <w:rPr>
-          <w:rFonts w:cstheme="minorHAnsi" w:hint="eastAsia"/>
-        </w:rPr>
-        <w:t>git</w:t>
+          <w:rFonts w:cstheme="minorHAnsi"/>
+        </w:rPr>
+        <w:t>Git</w:t>
       </w:r>
       <w:proofErr w:type="spellEnd"/>
       <w:r>
         <w:rPr>
-          <w:rFonts w:cstheme="minorHAnsi" w:hint="eastAsia"/>
-        </w:rPr>
-        <w:t xml:space="preserve">-merge </w:t>
-      </w:r>
-      <w:r>
-        <w:rPr>
-          <w:rFonts w:cstheme="minorHAnsi" w:hint="eastAsia"/>
-        </w:rPr>
-        <w:t>命令</w:t>
-      </w:r>
-      <w:r>
-        <w:rPr>
-          <w:rFonts w:cstheme="minorHAnsi" w:hint="eastAsia"/>
-        </w:rPr>
-        <w:t>。</w:t>
+          <w:rFonts w:cstheme="minorHAnsi"/>
+        </w:rPr>
+        <w:t>預先設置了許多其他的合併和解決衝突的工具</w:t>
       </w:r>
       <w:r>
         <w:rPr>
@@ -4433,16 +4622,344 @@
         </w:rPr>
         <w:footnoteReference w:id="1"/>
       </w:r>
+      <w:r>
+        <w:rPr>
+          <w:rFonts w:cstheme="minorHAnsi"/>
+        </w:rPr>
+        <w:t>，</w:t>
+      </w:r>
+      <w:r>
+        <w:rPr>
+          <w:rFonts w:cstheme="minorHAnsi" w:hint="eastAsia"/>
+        </w:rPr>
+        <w:t>安裝完</w:t>
+      </w:r>
+      <w:r>
+        <w:rPr>
+          <w:rFonts w:cstheme="minorHAnsi"/>
+        </w:rPr>
+        <w:t>KDiff3</w:t>
+      </w:r>
+      <w:r>
+        <w:rPr>
+          <w:rFonts w:cstheme="minorHAnsi" w:hint="eastAsia"/>
+        </w:rPr>
+        <w:t>之後</w:t>
+      </w:r>
+      <w:r>
+        <w:rPr>
+          <w:rFonts w:cstheme="minorHAnsi"/>
+        </w:rPr>
+        <w:t>可以輸入以下命令去設定</w:t>
+      </w:r>
+      <w:r>
+        <w:rPr>
+          <w:rFonts w:cstheme="minorHAnsi" w:hint="eastAsia"/>
+        </w:rPr>
+        <w:t>這個合併工具</w:t>
+      </w:r>
+      <w:r>
+        <w:rPr>
+          <w:rFonts w:cstheme="minorHAnsi"/>
+        </w:rPr>
+        <w:t>：</w:t>
+      </w:r>
+      <w:r>
+        <w:rPr>
+          <w:rFonts w:cstheme="minorHAnsi" w:hint="eastAsia"/>
+        </w:rPr>
+        <w:br/>
+      </w:r>
+      <w:r>
+        <w:rPr>
+          <w:rFonts w:cstheme="minorHAnsi" w:hint="eastAsia"/>
+          <w:color w:val="FF0000"/>
+        </w:rPr>
+        <w:t>#</w:t>
+      </w:r>
+      <w:r>
+        <w:rPr>
+          <w:rFonts w:cstheme="minorHAnsi"/>
+          <w:color w:val="FF0000"/>
+        </w:rPr>
+        <w:t xml:space="preserve"> </w:t>
+      </w:r>
+      <w:proofErr w:type="spellStart"/>
+      <w:proofErr w:type="gramStart"/>
+      <w:r>
+        <w:rPr>
+          <w:rFonts w:cstheme="minorHAnsi"/>
+          <w:color w:val="FF0000"/>
+        </w:rPr>
+        <w:t>git</w:t>
+      </w:r>
+      <w:proofErr w:type="spellEnd"/>
+      <w:proofErr w:type="gramEnd"/>
+      <w:r>
+        <w:rPr>
+          <w:rFonts w:cstheme="minorHAnsi"/>
+          <w:color w:val="FF0000"/>
+        </w:rPr>
+        <w:t xml:space="preserve"> </w:t>
+      </w:r>
+      <w:proofErr w:type="spellStart"/>
+      <w:r>
+        <w:rPr>
+          <w:rFonts w:cstheme="minorHAnsi"/>
+          <w:color w:val="FF0000"/>
+        </w:rPr>
+        <w:t>c</w:t>
+      </w:r>
+      <w:r>
+        <w:rPr>
+          <w:rFonts w:cstheme="minorHAnsi"/>
+          <w:color w:val="FF0000"/>
+        </w:rPr>
+        <w:t>onfig</w:t>
+      </w:r>
+      <w:proofErr w:type="spellEnd"/>
+      <w:r>
+        <w:rPr>
+          <w:rFonts w:cstheme="minorHAnsi"/>
+          <w:color w:val="FF0000"/>
+        </w:rPr>
+        <w:t xml:space="preserve"> --global </w:t>
+      </w:r>
+      <w:proofErr w:type="spellStart"/>
+      <w:r>
+        <w:rPr>
+          <w:rFonts w:cstheme="minorHAnsi"/>
+          <w:color w:val="FF0000"/>
+        </w:rPr>
+        <w:t>merge.tool</w:t>
+      </w:r>
+      <w:proofErr w:type="spellEnd"/>
+      <w:r>
+        <w:rPr>
+          <w:rFonts w:cstheme="minorHAnsi"/>
+          <w:color w:val="FF0000"/>
+        </w:rPr>
+        <w:t xml:space="preserve"> kdiff</w:t>
+      </w:r>
+      <w:r>
+        <w:rPr>
+          <w:rFonts w:cstheme="minorHAnsi" w:hint="eastAsia"/>
+          <w:color w:val="FF0000"/>
+        </w:rPr>
+        <w:t>3</w:t>
+      </w:r>
+    </w:p>
+    <w:p>
+      <w:r>
+        <w:t>kdiff3</w:t>
+      </w:r>
+      <w:r>
+        <w:rPr>
+          <w:rFonts w:hint="eastAsia"/>
+        </w:rPr>
+        <w:t>可以</w:t>
+      </w:r>
+      <w:r>
+        <w:rPr>
+          <w:rFonts w:hint="eastAsia"/>
+        </w:rPr>
+        <w:t>把有差異的列標示出來</w:t>
+      </w:r>
+      <w:r>
+        <w:rPr>
+          <w:rFonts w:hint="eastAsia"/>
+        </w:rPr>
+        <w:t>，差不多就像官網的例子這樣</w:t>
+      </w:r>
+      <w:r>
+        <w:rPr>
+          <w:rStyle w:val="ae"/>
+        </w:rPr>
+        <w:footnoteReference w:id="2"/>
+      </w:r>
+      <w:r>
+        <w:rPr>
+          <w:rFonts w:hint="eastAsia"/>
+        </w:rPr>
+        <w:t>。</w:t>
+      </w:r>
     </w:p>
     <w:p>
       <w:pPr>
         <w:pStyle w:val="2"/>
       </w:pPr>
-      <w:bookmarkStart w:id="7" w:name="_Toc311664148"/>
-      <w:bookmarkStart w:id="8" w:name="_Toc311716696"/>
+      <w:bookmarkStart w:id="8" w:name="_Toc311748068"/>
+      <w:r>
+        <w:rPr>
+          <w:rFonts w:hint="eastAsia"/>
+        </w:rPr>
+        <w:t>Sync between different repo files</w:t>
+      </w:r>
+      <w:bookmarkEnd w:id="8"/>
+    </w:p>
+    <w:p>
+      <w:pPr>
+        <w:rPr>
+          <w:rFonts w:cstheme="minorHAnsi"/>
+          <w:color w:val="FF0000"/>
+        </w:rPr>
+      </w:pPr>
+      <w:r>
+        <w:rPr>
+          <w:rFonts w:cstheme="minorHAnsi"/>
+        </w:rPr>
+        <w:t>不同</w:t>
+      </w:r>
+      <w:r>
+        <w:rPr>
+          <w:rFonts w:cstheme="minorHAnsi"/>
+        </w:rPr>
+        <w:t>repo</w:t>
+      </w:r>
+      <w:r>
+        <w:rPr>
+          <w:rFonts w:cstheme="minorHAnsi"/>
+        </w:rPr>
+        <w:t>之間對同一支程式</w:t>
+      </w:r>
+      <w:r>
+        <w:rPr>
+          <w:rFonts w:cstheme="minorHAnsi" w:hint="eastAsia"/>
+        </w:rPr>
+        <w:t>有所更動是常常發生的事</w:t>
+      </w:r>
+      <w:r>
+        <w:rPr>
+          <w:rFonts w:cstheme="minorHAnsi" w:hint="eastAsia"/>
+        </w:rPr>
+        <w:t>，</w:t>
+      </w:r>
+      <w:r>
+        <w:rPr>
+          <w:rFonts w:cstheme="minorHAnsi" w:hint="eastAsia"/>
+        </w:rPr>
+        <w:t>合併其他的人的工作的情況會比合併自己的分支的情況要多</w:t>
+      </w:r>
+      <w:r>
+        <w:rPr>
+          <w:rFonts w:cstheme="minorHAnsi" w:hint="eastAsia"/>
+        </w:rPr>
+        <w:t>，</w:t>
+      </w:r>
+      <w:r>
+        <w:rPr>
+          <w:rFonts w:cstheme="minorHAnsi" w:hint="eastAsia"/>
+        </w:rPr>
+        <w:t>遠端合併的</w:t>
+      </w:r>
+      <w:r>
+        <w:rPr>
+          <w:rFonts w:cstheme="minorHAnsi" w:hint="eastAsia"/>
+        </w:rPr>
+        <w:t>功能即</w:t>
+      </w:r>
+      <w:proofErr w:type="gramStart"/>
+      <w:r>
+        <w:rPr>
+          <w:rFonts w:cstheme="minorHAnsi"/>
+        </w:rPr>
+        <w:t>”</w:t>
+      </w:r>
+      <w:proofErr w:type="gramEnd"/>
+      <w:r>
+        <w:rPr>
+          <w:rFonts w:cstheme="minorHAnsi" w:hint="eastAsia"/>
+        </w:rPr>
+        <w:t>抓取（</w:t>
+      </w:r>
+      <w:r>
+        <w:rPr>
+          <w:rFonts w:cstheme="minorHAnsi" w:hint="eastAsia"/>
+        </w:rPr>
+        <w:t>fetch</w:t>
+      </w:r>
+      <w:r>
+        <w:rPr>
+          <w:rFonts w:cstheme="minorHAnsi" w:hint="eastAsia"/>
+        </w:rPr>
+        <w:t>）一個遠端的版本庫中的工</w:t>
+      </w:r>
+      <w:r>
+        <w:rPr>
+          <w:rFonts w:cstheme="minorHAnsi" w:hint="eastAsia"/>
+        </w:rPr>
+        <w:lastRenderedPageBreak/>
+        <w:t>作到一個臨時的標籤中</w:t>
+      </w:r>
+      <w:proofErr w:type="gramStart"/>
+      <w:r>
+        <w:rPr>
+          <w:rFonts w:cstheme="minorHAnsi"/>
+        </w:rPr>
+        <w:t>”</w:t>
+      </w:r>
+      <w:proofErr w:type="gramEnd"/>
+      <w:r>
+        <w:rPr>
+          <w:rFonts w:cstheme="minorHAnsi" w:hint="eastAsia"/>
+        </w:rPr>
+        <w:t>，然後再使用</w:t>
+      </w:r>
+      <w:r>
+        <w:rPr>
+          <w:rFonts w:cstheme="minorHAnsi" w:hint="eastAsia"/>
+        </w:rPr>
+        <w:t xml:space="preserve"> </w:t>
+      </w:r>
       <w:proofErr w:type="spellStart"/>
       <w:r>
         <w:rPr>
+          <w:rFonts w:cstheme="minorHAnsi" w:hint="eastAsia"/>
+        </w:rPr>
+        <w:t>git</w:t>
+      </w:r>
+      <w:proofErr w:type="spellEnd"/>
+      <w:r>
+        <w:rPr>
+          <w:rFonts w:cstheme="minorHAnsi" w:hint="eastAsia"/>
+        </w:rPr>
+        <w:t xml:space="preserve">-merge </w:t>
+      </w:r>
+      <w:r>
+        <w:rPr>
+          <w:rFonts w:cstheme="minorHAnsi" w:hint="eastAsia"/>
+        </w:rPr>
+        <w:t>命令</w:t>
+      </w:r>
+      <w:r>
+        <w:rPr>
+          <w:rFonts w:cstheme="minorHAnsi" w:hint="eastAsia"/>
+        </w:rPr>
+        <w:t>。</w:t>
+      </w:r>
+      <w:r>
+        <w:rPr>
+          <w:rStyle w:val="ae"/>
+          <w:rFonts w:cstheme="minorHAnsi"/>
+        </w:rPr>
+        <w:footnoteReference w:id="3"/>
+      </w:r>
+      <w:r>
+        <w:rPr>
+          <w:rFonts w:cstheme="minorHAnsi" w:hint="eastAsia"/>
+        </w:rPr>
+        <w:br/>
+      </w:r>
+    </w:p>
+    <w:p>
+      <w:pPr>
+        <w:pStyle w:val="2"/>
+      </w:pPr>
+      <w:bookmarkStart w:id="9" w:name="_Toc311664148"/>
+      <w:bookmarkStart w:id="10" w:name="_Toc311748069"/>
+      <w:proofErr w:type="spellStart"/>
+      <w:r>
+        <w:rPr>
           <w:rFonts w:hint="eastAsia"/>
         </w:rPr>
         <w:t>Git</w:t>
@@ -4454,8 +4971,8 @@
         </w:rPr>
         <w:t xml:space="preserve"> diff</w:t>
       </w:r>
-      <w:bookmarkEnd w:id="7"/>
-      <w:bookmarkEnd w:id="8"/>
+      <w:bookmarkEnd w:id="9"/>
+      <w:bookmarkEnd w:id="10"/>
     </w:p>
     <w:p>
       <w:r>
@@ -4754,7 +5271,6 @@
         <w:rPr>
           <w:rFonts w:hint="eastAsia"/>
         </w:rPr>
-        <w:lastRenderedPageBreak/>
         <w:t>git</w:t>
       </w:r>
       <w:proofErr w:type="spellEnd"/>
@@ -5119,8 +5635,8 @@
       <w:pPr>
         <w:pStyle w:val="2"/>
       </w:pPr>
-      <w:bookmarkStart w:id="9" w:name="_Toc311664149"/>
-      <w:bookmarkStart w:id="10" w:name="_Toc311716697"/>
+      <w:bookmarkStart w:id="11" w:name="_Toc311664149"/>
+      <w:bookmarkStart w:id="12" w:name="_Toc311748070"/>
       <w:proofErr w:type="spellStart"/>
       <w:r>
         <w:rPr>
@@ -5135,8 +5651,8 @@
         </w:rPr>
         <w:t xml:space="preserve"> fetch</w:t>
       </w:r>
-      <w:bookmarkEnd w:id="9"/>
-      <w:bookmarkEnd w:id="10"/>
+      <w:bookmarkEnd w:id="11"/>
+      <w:bookmarkEnd w:id="12"/>
     </w:p>
     <w:p>
       <w:r>
@@ -5164,7 +5680,7 @@
         <w:rPr>
           <w:rStyle w:val="ae"/>
         </w:rPr>
-        <w:footnoteReference w:id="2"/>
+        <w:footnoteReference w:id="4"/>
       </w:r>
       <w:r>
         <w:rPr>
@@ -5188,7 +5704,7 @@
         <w:rPr>
           <w:rStyle w:val="ae"/>
         </w:rPr>
-        <w:footnoteReference w:id="3"/>
+        <w:footnoteReference w:id="5"/>
       </w:r>
     </w:p>
     <w:p>
@@ -6025,6 +6541,7 @@
         <w:rPr>
           <w:rFonts w:hint="eastAsia"/>
         </w:rPr>
+        <w:lastRenderedPageBreak/>
         <w:t xml:space="preserve"># </w:t>
       </w:r>
       <w:r>
@@ -6143,8 +6660,8 @@
       <w:pPr>
         <w:pStyle w:val="2"/>
       </w:pPr>
-      <w:bookmarkStart w:id="11" w:name="_Toc311664150"/>
-      <w:bookmarkStart w:id="12" w:name="_Toc311716698"/>
+      <w:bookmarkStart w:id="13" w:name="_Toc311664150"/>
+      <w:bookmarkStart w:id="14" w:name="_Toc311748071"/>
       <w:proofErr w:type="spellStart"/>
       <w:r>
         <w:t>Git</w:t>
@@ -6153,8 +6670,8 @@
       <w:r>
         <w:t xml:space="preserve"> remote</w:t>
       </w:r>
-      <w:bookmarkEnd w:id="11"/>
-      <w:bookmarkEnd w:id="12"/>
+      <w:bookmarkEnd w:id="13"/>
+      <w:bookmarkEnd w:id="14"/>
     </w:p>
     <w:p>
       <w:r>
@@ -6167,7 +6684,7 @@
         <w:rPr>
           <w:rStyle w:val="ae"/>
         </w:rPr>
-        <w:footnoteReference w:id="4"/>
+        <w:footnoteReference w:id="6"/>
       </w:r>
     </w:p>
     <w:p>
@@ -6371,7 +6888,6 @@
         <w:rPr>
           <w:rFonts w:hint="eastAsia"/>
         </w:rPr>
-        <w:lastRenderedPageBreak/>
         <w:t>git</w:t>
       </w:r>
       <w:proofErr w:type="spellEnd"/>
@@ -6465,8 +6981,8 @@
       <w:pPr>
         <w:pStyle w:val="2"/>
       </w:pPr>
-      <w:bookmarkStart w:id="13" w:name="_Toc311664151"/>
-      <w:bookmarkStart w:id="14" w:name="_Toc311716699"/>
+      <w:bookmarkStart w:id="15" w:name="_Toc311664151"/>
+      <w:bookmarkStart w:id="16" w:name="_Toc311748072"/>
       <w:r>
         <w:rPr>
           <w:rFonts w:hint="eastAsia"/>
@@ -6476,8 +6992,8 @@
       <w:r>
         <w:t>ocal VS remote branches</w:t>
       </w:r>
-      <w:bookmarkEnd w:id="13"/>
-      <w:bookmarkEnd w:id="14"/>
+      <w:bookmarkEnd w:id="15"/>
+      <w:bookmarkEnd w:id="16"/>
     </w:p>
     <w:p>
       <w:r>
@@ -6543,7 +7059,7 @@
         <w:rPr>
           <w:rStyle w:val="ae"/>
         </w:rPr>
-        <w:footnoteReference w:id="5"/>
+        <w:footnoteReference w:id="7"/>
       </w:r>
     </w:p>
     <w:p>
@@ -6622,9 +7138,6 @@
       <w:pPr>
         <w:pStyle w:val="a7"/>
         <w:ind w:left="3600"/>
-        <w:rPr>
-          <w:rFonts w:hint="eastAsia"/>
-        </w:rPr>
       </w:pPr>
       <w:r>
         <w:rPr>
@@ -6670,11 +7183,6 @@
       </w:r>
     </w:p>
     <w:p>
-      <w:pPr>
-        <w:rPr>
-          <w:rFonts w:hint="eastAsia"/>
-        </w:rPr>
-      </w:pPr>
       <w:r>
         <w:rPr>
           <w:rFonts w:hint="eastAsia"/>
@@ -6685,7 +7193,7 @@
         <w:rPr>
           <w:rStyle w:val="ae"/>
         </w:rPr>
-        <w:footnoteReference w:id="6"/>
+        <w:footnoteReference w:id="8"/>
       </w:r>
       <w:r>
         <w:rPr>
@@ -6721,15 +7229,7 @@
         <w:rPr>
           <w:rFonts w:hint="eastAsia"/>
         </w:rPr>
-        <w:t>staging</w:t>
-      </w:r>
-      <w:bookmarkStart w:id="15" w:name="_GoBack"/>
-      <w:bookmarkEnd w:id="15"/>
-      <w:r>
-        <w:rPr>
-          <w:rFonts w:hint="eastAsia"/>
-        </w:rPr>
-        <w:t xml:space="preserve"> area</w:t>
+        <w:t>staging area</w:t>
       </w:r>
       <w:r>
         <w:rPr>
@@ -6743,6 +7243,7 @@
         <w:rPr>
           <w:noProof/>
         </w:rPr>
+        <w:lastRenderedPageBreak/>
         <w:drawing>
           <wp:inline distT="0" distB="0" distL="0" distR="0">
             <wp:extent cx="5486400" cy="4497705"/>
@@ -6788,13 +7289,6 @@
     </w:p>
     <w:p/>
     <w:p/>
-    <w:p/>
-    <w:p>
-      <w:r>
-        <w:br/>
-      </w:r>
-    </w:p>
-    <w:p/>
     <w:sectPr>
       <w:footerReference w:type="default" r:id="rId19"/>
       <w:pgSz w:w="12240" w:h="15840"/>
@@ -6862,7 +7356,7 @@
             <w:noProof/>
             <w:lang w:val="zh-TW"/>
           </w:rPr>
-          <w:t>2</w:t>
+          <w:t>8</w:t>
         </w:r>
         <w:r>
           <w:fldChar w:fldCharType="end"/>
@@ -6904,6 +7398,9 @@
     <w:p>
       <w:pPr>
         <w:pStyle w:val="ac"/>
+        <w:rPr>
+          <w:rFonts w:hint="eastAsia"/>
+        </w:rPr>
       </w:pPr>
       <w:r>
         <w:rPr>
@@ -6911,10 +7408,59 @@
         </w:rPr>
         <w:footnoteRef/>
       </w:r>
+      <w:hyperlink r:id="rId1" w:history="1">
+        <w:r>
+          <w:rPr>
+            <w:rStyle w:val="a5"/>
+            <w:rFonts w:hint="eastAsia"/>
+          </w:rPr>
+          <w:t>外部的合併與比較工具</w:t>
+        </w:r>
+      </w:hyperlink>
+    </w:p>
+  </w:footnote>
+  <w:footnote w:id="2">
+    <w:p>
+      <w:pPr>
+        <w:pStyle w:val="ac"/>
+        <w:rPr>
+          <w:rFonts w:hint="eastAsia"/>
+        </w:rPr>
+      </w:pPr>
+      <w:r>
+        <w:rPr>
+          <w:rStyle w:val="ae"/>
+        </w:rPr>
+        <w:footnoteRef/>
+      </w:r>
       <w:r>
         <w:t xml:space="preserve"> </w:t>
       </w:r>
-      <w:hyperlink r:id="rId1" w:history="1">
+      <w:hyperlink r:id="rId2" w:history="1">
+        <w:r>
+          <w:rPr>
+            <w:rStyle w:val="a5"/>
+          </w:rPr>
+          <w:t>Screenshots and Features</w:t>
+        </w:r>
+      </w:hyperlink>
+    </w:p>
+  </w:footnote>
+  <w:footnote w:id="3">
+    <w:p>
+      <w:pPr>
+        <w:pStyle w:val="ac"/>
+      </w:pPr>
+      <w:r>
+        <w:rPr>
+          <w:rStyle w:val="ae"/>
+        </w:rPr>
+        <w:footnoteRef/>
+      </w:r>
+      <w:r>
+        <w:t xml:space="preserve"> </w:t>
+      </w:r>
+      <w:hyperlink r:id="rId3" w:history="1">
         <w:proofErr w:type="spellStart"/>
         <w:r>
           <w:rPr>
@@ -6948,7 +7494,7 @@
       </w:hyperlink>
     </w:p>
   </w:footnote>
-  <w:footnote w:id="2">
+  <w:footnote w:id="4">
     <w:p>
       <w:pPr>
         <w:pStyle w:val="ac"/>
@@ -6962,7 +7508,7 @@
       <w:r>
         <w:t xml:space="preserve"> </w:t>
       </w:r>
-      <w:hyperlink r:id="rId2" w:history="1">
+      <w:hyperlink r:id="rId4" w:history="1">
         <w:r>
           <w:rPr>
             <w:rStyle w:val="a5"/>
@@ -6972,7 +7518,7 @@
       </w:hyperlink>
     </w:p>
   </w:footnote>
-  <w:footnote w:id="3">
+  <w:footnote w:id="5">
     <w:p>
       <w:pPr>
         <w:pStyle w:val="ac"/>
@@ -6986,7 +7532,7 @@
       <w:r>
         <w:t xml:space="preserve"> </w:t>
       </w:r>
-      <w:hyperlink r:id="rId3" w:history="1">
+      <w:hyperlink r:id="rId5" w:history="1">
         <w:proofErr w:type="spellStart"/>
         <w:r>
           <w:rPr>
@@ -7048,7 +7594,7 @@
       </w:hyperlink>
     </w:p>
   </w:footnote>
-  <w:footnote w:id="4">
+  <w:footnote w:id="6">
     <w:p>
       <w:pPr>
         <w:pStyle w:val="ac"/>
@@ -7062,7 +7608,7 @@
       <w:r>
         <w:t xml:space="preserve"> </w:t>
       </w:r>
-      <w:hyperlink r:id="rId4" w:history="1">
+      <w:hyperlink r:id="rId6" w:history="1">
         <w:proofErr w:type="spellStart"/>
         <w:r>
           <w:rPr>
@@ -7103,7 +7649,7 @@
       </w:hyperlink>
     </w:p>
   </w:footnote>
-  <w:footnote w:id="5">
+  <w:footnote w:id="7">
     <w:p>
       <w:pPr>
         <w:pStyle w:val="ac"/>
@@ -7117,7 +7663,7 @@
       <w:r>
         <w:t xml:space="preserve"> </w:t>
       </w:r>
-      <w:hyperlink r:id="rId5" w:anchor="main_content" w:history="1">
+      <w:hyperlink r:id="rId7" w:anchor="main_content" w:history="1">
         <w:r>
           <w:rPr>
             <w:rStyle w:val="a5"/>
@@ -7127,13 +7673,10 @@
       </w:hyperlink>
     </w:p>
   </w:footnote>
-  <w:footnote w:id="6">
+  <w:footnote w:id="8">
     <w:p>
       <w:pPr>
         <w:pStyle w:val="ac"/>
-        <w:rPr>
-          <w:rFonts w:hint="eastAsia"/>
-        </w:rPr>
       </w:pPr>
       <w:r>
         <w:rPr>
@@ -7144,7 +7687,7 @@
       <w:r>
         <w:t xml:space="preserve"> </w:t>
       </w:r>
-      <w:hyperlink r:id="rId6" w:history="1">
+      <w:hyperlink r:id="rId8" w:anchor="everything-is-local" w:history="1">
         <w:r>
           <w:rPr>
             <w:rStyle w:val="a5"/>
@@ -7156,9 +7699,6 @@
     <w:p>
       <w:pPr>
         <w:pStyle w:val="ac"/>
-        <w:rPr>
-          <w:rFonts w:hint="eastAsia"/>
-        </w:rPr>
       </w:pPr>
     </w:p>
   </w:footnote>
@@ -9266,7 +9806,7 @@
 </file>
 
 <file path=customXml/itemProps1.xml><?xml version="1.0" encoding="utf-8"?>
-<ds:datastoreItem xmlns:ds="http://schemas.openxmlformats.org/officeDocument/2006/customXml" ds:itemID="{58225415-8ED9-4C87-A1CF-8D4B0203EFC7}">
+<ds:datastoreItem xmlns:ds="http://schemas.openxmlformats.org/officeDocument/2006/customXml" ds:itemID="{15804299-5AC9-4DBC-9A66-62E19C3CD8D6}">
   <ds:schemaRefs>
     <ds:schemaRef ds:uri="http://schemas.openxmlformats.org/officeDocument/2006/bibliography"/>
   </ds:schemaRefs>

</xml_diff>